<commit_message>
71 de 284 completados
</commit_message>
<xml_diff>
--- a/02.02. Introduccion y creacion de proyecto.docx
+++ b/02.02. Introduccion y creacion de proyecto.docx
@@ -18,7 +18,13 @@
         <w:jc w:val="both"/>
       </w:pPr>
       <w:r>
-        <w:t>En esta sección se procederá a crear un nuevo proyecto paso a paso con Vite utilizando la terminal PowerShell. Luego, se importará este proyecto a Visual Studio Code y se ejecutará para visualizarlo en el navegador.</w:t>
+        <w:t>En esta sección</w:t>
+      </w:r>
+      <w:r>
+        <w:t>,</w:t>
+      </w:r>
+      <w:r>
+        <w:t xml:space="preserve"> se procederá a crear un nuevo proyecto paso a paso con Vite utilizando la terminal PowerShell. Luego, se importará este proyecto a Visual Studio Code y se ejecutará para visualizarlo en el navegador.</w:t>
       </w:r>
     </w:p>
     <w:p>
@@ -36,12 +42,21 @@
       <w:r>
         <w:t xml:space="preserve">Vite es una herramienta de compilación rápida y eficiente para la construcción de aplicaciones frontend. Su popularidad ha crecido gracias a su rendimiento y su enfoque preciso en la instalación de dependencias, en comparación con </w:t>
       </w:r>
+      <w:proofErr w:type="spellStart"/>
       <w:r>
         <w:rPr>
           <w:b/>
           <w:bCs/>
         </w:rPr>
-        <w:t>Create React App</w:t>
+        <w:t>Create</w:t>
+      </w:r>
+      <w:proofErr w:type="spellEnd"/>
+      <w:r>
+        <w:rPr>
+          <w:b/>
+          <w:bCs/>
+        </w:rPr>
+        <w:t xml:space="preserve"> React App</w:t>
       </w:r>
       <w:r>
         <w:t>.</w:t>
@@ -85,10 +100,31 @@
         <w:t>aplicaciones que se van a desarrollar con</w:t>
       </w:r>
       <w:r>
-        <w:t xml:space="preserve"> JavaScript o TypeScript</w:t>
-      </w:r>
-      <w:r>
-        <w:t>, y un framework como Vue, React, Svelte, etc.</w:t>
+        <w:t xml:space="preserve"> JavaScript o </w:t>
+      </w:r>
+      <w:proofErr w:type="spellStart"/>
+      <w:r>
+        <w:t>TypeScript</w:t>
+      </w:r>
+      <w:proofErr w:type="spellEnd"/>
+      <w:r>
+        <w:t xml:space="preserve">, y un framework como </w:t>
+      </w:r>
+      <w:proofErr w:type="spellStart"/>
+      <w:r>
+        <w:t>Vue</w:t>
+      </w:r>
+      <w:proofErr w:type="spellEnd"/>
+      <w:r>
+        <w:t xml:space="preserve">, React, </w:t>
+      </w:r>
+      <w:proofErr w:type="spellStart"/>
+      <w:r>
+        <w:t>Svelte</w:t>
+      </w:r>
+      <w:proofErr w:type="spellEnd"/>
+      <w:r>
+        <w:t>, etc.</w:t>
       </w:r>
       <w:r>
         <w:t xml:space="preserve"> Asimismo, </w:t>
@@ -269,27 +305,61 @@
       <w:r>
         <w:t xml:space="preserve">Ejecuta el siguiente comando para crear un nuevo proyecto Vite: </w:t>
       </w:r>
+      <w:proofErr w:type="spellStart"/>
       <w:r>
         <w:rPr>
           <w:b/>
           <w:bCs/>
         </w:rPr>
-        <w:t>npm c</w:t>
-      </w:r>
+        <w:t>npm</w:t>
+      </w:r>
+      <w:proofErr w:type="spellEnd"/>
       <w:r>
         <w:rPr>
           <w:b/>
           <w:bCs/>
         </w:rPr>
-        <w:t>re</w:t>
-      </w:r>
+        <w:t xml:space="preserve"> </w:t>
+      </w:r>
+      <w:proofErr w:type="spellStart"/>
       <w:r>
         <w:rPr>
           <w:b/>
           <w:bCs/>
         </w:rPr>
-        <w:t>ate vite@latest</w:t>
-      </w:r>
+        <w:t>c</w:t>
+      </w:r>
+      <w:r>
+        <w:rPr>
+          <w:b/>
+          <w:bCs/>
+        </w:rPr>
+        <w:t>re</w:t>
+      </w:r>
+      <w:r>
+        <w:rPr>
+          <w:b/>
+          <w:bCs/>
+        </w:rPr>
+        <w:t>ate</w:t>
+      </w:r>
+      <w:proofErr w:type="spellEnd"/>
+      <w:r>
+        <w:rPr>
+          <w:b/>
+          <w:bCs/>
+        </w:rPr>
+        <w:t xml:space="preserve"> </w:t>
+      </w:r>
+      <w:proofErr w:type="spellStart"/>
+      <w:r>
+        <w:rPr>
+          <w:b/>
+          <w:bCs/>
+        </w:rPr>
+        <w:t>vite@latest</w:t>
+      </w:r>
+      <w:proofErr w:type="spellEnd"/>
     </w:p>
     <w:p>
       <w:pPr>
@@ -486,33 +556,57 @@
       <w:r>
         <w:t xml:space="preserve">Ejecuta el comando </w:t>
       </w:r>
+      <w:proofErr w:type="spellStart"/>
       <w:r>
         <w:rPr>
           <w:b/>
           <w:bCs/>
         </w:rPr>
-        <w:t>npm install</w:t>
-      </w:r>
-      <w:r>
-        <w:t xml:space="preserve"> dentro de la carpeta raíz del proyecto para instalar todas las dependencias especificadas en el archivo </w:t>
-      </w:r>
+        <w:t>npm</w:t>
+      </w:r>
+      <w:proofErr w:type="spellEnd"/>
       <w:r>
         <w:rPr>
           <w:b/>
           <w:bCs/>
         </w:rPr>
-        <w:t>package.json</w:t>
-      </w:r>
-      <w:r>
-        <w:t xml:space="preserve">. Esto generará una carpeta llamada </w:t>
-      </w:r>
+        <w:t xml:space="preserve"> </w:t>
+      </w:r>
+      <w:proofErr w:type="spellStart"/>
       <w:r>
         <w:rPr>
           <w:b/>
           <w:bCs/>
         </w:rPr>
+        <w:t>install</w:t>
+      </w:r>
+      <w:proofErr w:type="spellEnd"/>
+      <w:r>
+        <w:t xml:space="preserve"> dentro de la carpeta raíz del proyecto para instalar todas las dependencias especificadas en el archivo </w:t>
+      </w:r>
+      <w:proofErr w:type="spellStart"/>
+      <w:proofErr w:type="gramStart"/>
+      <w:r>
+        <w:rPr>
+          <w:b/>
+          <w:bCs/>
+        </w:rPr>
+        <w:t>package.json</w:t>
+      </w:r>
+      <w:proofErr w:type="spellEnd"/>
+      <w:proofErr w:type="gramEnd"/>
+      <w:r>
+        <w:t xml:space="preserve">. Esto generará una carpeta llamada </w:t>
+      </w:r>
+      <w:proofErr w:type="spellStart"/>
+      <w:r>
+        <w:rPr>
+          <w:b/>
+          <w:bCs/>
+        </w:rPr>
         <w:t>node_modules</w:t>
       </w:r>
+      <w:proofErr w:type="spellEnd"/>
       <w:r>
         <w:t>, que contendrá todas las librerías y dependencias instaladas.</w:t>
       </w:r>
@@ -1979,13 +2073,31 @@
       <w:r>
         <w:t xml:space="preserve">Una vez que tienes abierta la terminal en la ubicación correcta, escribe el siguiente comando para iniciar el servidor de desarrollo de Vite: </w:t>
       </w:r>
+      <w:proofErr w:type="spellStart"/>
       <w:r>
         <w:rPr>
           <w:b/>
           <w:bCs/>
         </w:rPr>
-        <w:t>npm run dev</w:t>
-      </w:r>
+        <w:t>npm</w:t>
+      </w:r>
+      <w:proofErr w:type="spellEnd"/>
+      <w:r>
+        <w:rPr>
+          <w:b/>
+          <w:bCs/>
+        </w:rPr>
+        <w:t xml:space="preserve"> run </w:t>
+      </w:r>
+      <w:proofErr w:type="spellStart"/>
+      <w:r>
+        <w:rPr>
+          <w:b/>
+          <w:bCs/>
+        </w:rPr>
+        <w:t>dev</w:t>
+      </w:r>
+      <w:proofErr w:type="spellEnd"/>
       <w:r>
         <w:t>.</w:t>
       </w:r>

</xml_diff>